<commit_message>
Modificación de documentos y añadir constraints a links y emails
</commit_message>
<xml_diff>
--- a/reports/student4/Entregable2/D02 - Individual Anaylisis Student.docx
+++ b/reports/student4/Entregable2/D02 - Individual Anaylisis Student.docx
@@ -1521,7 +1521,7 @@
               </w:rPr>
               <w:t xml:space="preserve">2. Introducción</w:t>
               <w:tab/>
-              <w:t xml:space="preserve">3</w:t>
+              <w:t xml:space="preserve">2</w:t>
             </w:r>
           </w:hyperlink>
           <w:r>
@@ -1569,7 +1569,7 @@
               </w:rPr>
               <w:t xml:space="preserve">3. Contenido</w:t>
               <w:tab/>
-              <w:t xml:space="preserve">4</w:t>
+              <w:t xml:space="preserve">3</w:t>
             </w:r>
           </w:hyperlink>
           <w:r>
@@ -1616,9 +1616,58 @@
                 <w:vertAlign w:val="baseline"/>
                 <w:rtl w:val="0"/>
               </w:rPr>
-              <w:t xml:space="preserve">Entregable 1</w:t>
+              <w:t xml:space="preserve">MANDATORY:</w:t>
               <w:tab/>
-              <w:t xml:space="preserve">4</w:t>
+              <w:t xml:space="preserve">3</w:t>
+            </w:r>
+          </w:hyperlink>
+          <w:r>
+            <w:rPr>
+              <w:rtl w:val="0"/>
+            </w:rPr>
+          </w:r>
+        </w:p>
+        <w:p>
+          <w:pPr>
+            <w:widowControl w:val="0"/>
+            <w:tabs>
+              <w:tab w:val="right" w:leader="none" w:pos="12000"/>
+            </w:tabs>
+            <w:spacing w:before="60" w:line="240" w:lineRule="auto"/>
+            <w:ind w:left="360" w:firstLine="0"/>
+            <w:rPr>
+              <w:rFonts w:ascii="Arial" w:cs="Arial" w:eastAsia="Arial" w:hAnsi="Arial"/>
+              <w:b w:val="0"/>
+              <w:i w:val="0"/>
+              <w:smallCaps w:val="0"/>
+              <w:strike w:val="0"/>
+              <w:color w:val="000000"/>
+              <w:sz w:val="22"/>
+              <w:szCs w:val="22"/>
+              <w:u w:val="none"/>
+              <w:shd w:fill="auto" w:val="clear"/>
+              <w:vertAlign w:val="baseline"/>
+            </w:rPr>
+          </w:pPr>
+          <w:hyperlink w:anchor="_yt7vf1aomz">
+            <w:r>
+              <w:rPr>
+                <w:rFonts w:ascii="Arial" w:cs="Arial" w:eastAsia="Arial" w:hAnsi="Arial"/>
+                <w:b w:val="0"/>
+                <w:i w:val="0"/>
+                <w:smallCaps w:val="0"/>
+                <w:strike w:val="0"/>
+                <w:color w:val="000000"/>
+                <w:sz w:val="22"/>
+                <w:szCs w:val="22"/>
+                <w:u w:val="none"/>
+                <w:shd w:fill="auto" w:val="clear"/>
+                <w:vertAlign w:val="baseline"/>
+                <w:rtl w:val="0"/>
+              </w:rPr>
+              <w:t xml:space="preserve">SUPPLEMENTARY</w:t>
+              <w:tab/>
+              <w:t xml:space="preserve">5</w:t>
             </w:r>
           </w:hyperlink>
           <w:r>
@@ -1666,7 +1715,7 @@
               </w:rPr>
               <w:t xml:space="preserve">4. Conclusiones</w:t>
               <w:tab/>
-              <w:t xml:space="preserve">5</w:t>
+              <w:t xml:space="preserve">6</w:t>
             </w:r>
           </w:hyperlink>
           <w:r>
@@ -2110,6 +2159,93 @@
         <w:rPr>
           <w:rtl w:val="0"/>
         </w:rPr>
+        <w:t xml:space="preserve">Como se indica en el foro, para varias entidades como </w:t>
+      </w:r>
+      <w:r>
+        <w:rPr>
+          <w:b w:val="1"/>
+          <w:i w:val="1"/>
+          <w:rtl w:val="0"/>
+        </w:rPr>
+        <w:t xml:space="preserve">Sponsorship</w:t>
+      </w:r>
+      <w:r>
+        <w:rPr>
+          <w:rtl w:val="0"/>
+        </w:rPr>
+        <w:t xml:space="preserve"> e </w:t>
+      </w:r>
+      <w:r>
+        <w:rPr>
+          <w:b w:val="1"/>
+          <w:i w:val="1"/>
+          <w:rtl w:val="0"/>
+        </w:rPr>
+        <w:t xml:space="preserve">Invoice</w:t>
+      </w:r>
+      <w:r>
+        <w:rPr>
+          <w:rtl w:val="0"/>
+        </w:rPr>
+        <w:t xml:space="preserve">, el máximo de carácteres para </w:t>
+      </w:r>
+      <w:r>
+        <w:rPr>
+          <w:u w:val="single"/>
+          <w:rtl w:val="0"/>
+        </w:rPr>
+        <w:t xml:space="preserve">links</w:t>
+      </w:r>
+      <w:r>
+        <w:rPr>
+          <w:rtl w:val="0"/>
+        </w:rPr>
+        <w:t xml:space="preserve"> o </w:t>
+      </w:r>
+      <w:r>
+        <w:rPr>
+          <w:u w:val="single"/>
+          <w:rtl w:val="0"/>
+        </w:rPr>
+        <w:t xml:space="preserve">emails</w:t>
+      </w:r>
+      <w:r>
+        <w:rPr>
+          <w:rtl w:val="0"/>
+        </w:rPr>
+        <w:t xml:space="preserve"> será de 255: </w:t>
+      </w:r>
+    </w:p>
+    <w:p>
+      <w:pPr>
+        <w:rPr>
+          <w:color w:val="6f1f2f"/>
+        </w:rPr>
+      </w:pPr>
+      <w:hyperlink r:id="rId8">
+        <w:r>
+          <w:rPr>
+            <w:color w:val="6f1f2f"/>
+            <w:u w:val="single"/>
+            <w:rtl w:val="0"/>
+          </w:rPr>
+          <w:t xml:space="preserve">Enlace a Foro - Rasgos de Atributos no Especificados</w:t>
+        </w:r>
+      </w:hyperlink>
+      <w:r>
+        <w:rPr>
+          <w:rtl w:val="0"/>
+        </w:rPr>
+      </w:r>
+    </w:p>
+    <w:p>
+      <w:pPr>
+        <w:rPr/>
+      </w:pPr>
+      <w:r>
+        <w:rPr>
+          <w:rtl w:val="0"/>
+        </w:rPr>
       </w:r>
     </w:p>
     <w:p>
@@ -2183,6 +2319,255 @@
     </w:p>
     <w:p>
       <w:pPr>
+        <w:jc w:val="both"/>
+        <w:rPr>
+          <w:sz w:val="24"/>
+          <w:szCs w:val="24"/>
+        </w:rPr>
+      </w:pPr>
+      <w:r>
+        <w:rPr>
+          <w:rtl w:val="0"/>
+        </w:rPr>
+      </w:r>
+    </w:p>
+    <w:p>
+      <w:pPr>
+        <w:jc w:val="both"/>
+        <w:rPr>
+          <w:sz w:val="24"/>
+          <w:szCs w:val="24"/>
+        </w:rPr>
+      </w:pPr>
+      <w:r>
+        <w:rPr>
+          <w:sz w:val="24"/>
+          <w:szCs w:val="24"/>
+          <w:rtl w:val="0"/>
+        </w:rPr>
+        <w:t xml:space="preserve">Son necesarios dos atributos temporales, uno llamado momento y otro llamado duración, tras leer en el foro:</w:t>
+      </w:r>
+    </w:p>
+    <w:p>
+      <w:pPr>
+        <w:jc w:val="both"/>
+        <w:rPr>
+          <w:color w:val="6f1f2f"/>
+          <w:sz w:val="24"/>
+          <w:szCs w:val="24"/>
+          <w:u w:val="single"/>
+        </w:rPr>
+      </w:pPr>
+      <w:hyperlink r:id="rId9">
+        <w:r>
+          <w:rPr>
+            <w:color w:val="6f1f2f"/>
+            <w:sz w:val="24"/>
+            <w:szCs w:val="24"/>
+            <w:u w:val="single"/>
+            <w:rtl w:val="0"/>
+          </w:rPr>
+          <w:t xml:space="preserve">Enlace a Foro - Cálculo de Date</w:t>
+        </w:r>
+      </w:hyperlink>
+      <w:r>
+        <w:rPr>
+          <w:rtl w:val="0"/>
+        </w:rPr>
+      </w:r>
+    </w:p>
+    <w:p>
+      <w:pPr>
+        <w:jc w:val="both"/>
+        <w:rPr>
+          <w:sz w:val="24"/>
+          <w:szCs w:val="24"/>
+        </w:rPr>
+      </w:pPr>
+      <w:r>
+        <w:rPr>
+          <w:sz w:val="24"/>
+          <w:szCs w:val="24"/>
+          <w:rtl w:val="0"/>
+        </w:rPr>
+        <w:t xml:space="preserve">Se espera que moment sea de tipo “Date” con la anotación @Temporal(TemporalType.TIMESTAMP) y la duración se calculará con dos atributos llamados “durationStart” y “durationEnd” idénticos en tipo a momento, la duración se calculará con la diferencia temporal de estos dos atributos.</w:t>
+      </w:r>
+    </w:p>
+    <w:p>
+      <w:pPr>
+        <w:jc w:val="both"/>
+        <w:rPr>
+          <w:sz w:val="24"/>
+          <w:szCs w:val="24"/>
+        </w:rPr>
+      </w:pPr>
+      <w:r>
+        <w:rPr>
+          <w:rtl w:val="0"/>
+        </w:rPr>
+      </w:r>
+    </w:p>
+    <w:p>
+      <w:pPr>
+        <w:jc w:val="both"/>
+        <w:rPr>
+          <w:sz w:val="24"/>
+          <w:szCs w:val="24"/>
+        </w:rPr>
+      </w:pPr>
+      <w:r>
+        <w:rPr>
+          <w:sz w:val="24"/>
+          <w:szCs w:val="24"/>
+          <w:rtl w:val="0"/>
+        </w:rPr>
+        <w:t xml:space="preserve">Se ha estimado oportuno usar el tipo “Money”</w:t>
+      </w:r>
+    </w:p>
+    <w:p>
+      <w:pPr>
+        <w:jc w:val="both"/>
+        <w:rPr>
+          <w:sz w:val="24"/>
+          <w:szCs w:val="24"/>
+        </w:rPr>
+      </w:pPr>
+      <w:r>
+        <w:rPr>
+          <w:sz w:val="24"/>
+          <w:szCs w:val="24"/>
+          <w:rtl w:val="0"/>
+        </w:rPr>
+        <w:t xml:space="preserve">El requisito también indica que el atributo cantidad, sea de tipo “Money”, este tras leer en el foro:</w:t>
+      </w:r>
+    </w:p>
+    <w:p>
+      <w:pPr>
+        <w:jc w:val="both"/>
+        <w:rPr>
+          <w:color w:val="6f1f2f"/>
+          <w:sz w:val="24"/>
+          <w:szCs w:val="24"/>
+        </w:rPr>
+      </w:pPr>
+      <w:hyperlink r:id="rId10">
+        <w:r>
+          <w:rPr>
+            <w:color w:val="6f1f2f"/>
+            <w:sz w:val="24"/>
+            <w:szCs w:val="24"/>
+            <w:u w:val="single"/>
+            <w:rtl w:val="0"/>
+          </w:rPr>
+          <w:t xml:space="preserve">Enlace a Foro - Usar Datatype Money</w:t>
+        </w:r>
+      </w:hyperlink>
+      <w:r>
+        <w:rPr>
+          <w:rtl w:val="0"/>
+        </w:rPr>
+      </w:r>
+    </w:p>
+    <w:p>
+      <w:pPr>
+        <w:jc w:val="both"/>
+        <w:rPr>
+          <w:sz w:val="24"/>
+          <w:szCs w:val="24"/>
+        </w:rPr>
+      </w:pPr>
+      <w:r>
+        <w:rPr>
+          <w:rtl w:val="0"/>
+        </w:rPr>
+      </w:r>
+    </w:p>
+    <w:p>
+      <w:pPr>
+        <w:jc w:val="both"/>
+        <w:rPr>
+          <w:sz w:val="24"/>
+          <w:szCs w:val="24"/>
+        </w:rPr>
+      </w:pPr>
+      <w:r>
+        <w:rPr>
+          <w:rtl w:val="0"/>
+        </w:rPr>
+      </w:r>
+    </w:p>
+    <w:p>
+      <w:pPr>
+        <w:rPr>
+          <w:i w:val="1"/>
+          <w:sz w:val="24"/>
+          <w:szCs w:val="24"/>
+        </w:rPr>
+      </w:pPr>
+      <w:r>
+        <w:rPr>
+          <w:rtl w:val="0"/>
+        </w:rPr>
+      </w:r>
+    </w:p>
+    <w:p>
+      <w:pPr>
+        <w:rPr>
+          <w:i w:val="1"/>
+          <w:sz w:val="24"/>
+          <w:szCs w:val="24"/>
+        </w:rPr>
+      </w:pPr>
+      <w:r>
+        <w:rPr>
+          <w:rtl w:val="0"/>
+        </w:rPr>
+      </w:r>
+    </w:p>
+    <w:p>
+      <w:pPr>
+        <w:rPr>
+          <w:i w:val="1"/>
+          <w:sz w:val="24"/>
+          <w:szCs w:val="24"/>
+        </w:rPr>
+      </w:pPr>
+      <w:r>
+        <w:rPr>
+          <w:rtl w:val="0"/>
+        </w:rPr>
+      </w:r>
+    </w:p>
+    <w:p>
+      <w:pPr>
+        <w:rPr>
+          <w:i w:val="1"/>
+          <w:sz w:val="24"/>
+          <w:szCs w:val="24"/>
+        </w:rPr>
+      </w:pPr>
+      <w:r>
+        <w:rPr>
+          <w:rtl w:val="0"/>
+        </w:rPr>
+      </w:r>
+    </w:p>
+    <w:p>
+      <w:pPr>
+        <w:rPr>
+          <w:i w:val="1"/>
+          <w:sz w:val="24"/>
+          <w:szCs w:val="24"/>
+        </w:rPr>
+      </w:pPr>
+      <w:r>
+        <w:rPr>
+          <w:rtl w:val="0"/>
+        </w:rPr>
+      </w:r>
+    </w:p>
+    <w:p>
+      <w:pPr>
         <w:rPr>
           <w:i w:val="1"/>
           <w:sz w:val="24"/>
@@ -2255,6 +2640,7 @@
       <w:pPr>
         <w:jc w:val="both"/>
         <w:rPr>
+          <w:i w:val="1"/>
           <w:sz w:val="24"/>
           <w:szCs w:val="24"/>
         </w:rPr>
@@ -2267,80 +2653,27 @@
         </w:rPr>
         <w:t xml:space="preserve">Para cumplir con este requisito, fue necesario realizar un análisis para comprender las restricciones y los conceptos generales. Posteriormente, se completó la tarea individual de UML mencionada más adelante para ejecutarla correctamente. Se ajustaron los atributos junto con sus anotaciones después de entender completamente la magnitud del modelo.</w:t>
       </w:r>
-    </w:p>
-    <w:p>
-      <w:pPr>
-        <w:jc w:val="both"/>
-        <w:rPr>
-          <w:i w:val="1"/>
-          <w:sz w:val="24"/>
-          <w:szCs w:val="24"/>
-        </w:rPr>
-      </w:pPr>
-      <w:r>
-        <w:rPr>
-          <w:rtl w:val="0"/>
-        </w:rPr>
-      </w:r>
-    </w:p>
-    <w:p>
-      <w:pPr>
-        <w:jc w:val="both"/>
-        <w:rPr>
-          <w:i w:val="1"/>
-          <w:sz w:val="24"/>
-          <w:szCs w:val="24"/>
-        </w:rPr>
-      </w:pPr>
-      <w:r>
-        <w:rPr>
-          <w:rtl w:val="0"/>
-        </w:rPr>
-      </w:r>
-    </w:p>
-    <w:p>
-      <w:pPr>
-        <w:jc w:val="both"/>
-        <w:rPr>
-          <w:i w:val="1"/>
-          <w:sz w:val="24"/>
-          <w:szCs w:val="24"/>
-        </w:rPr>
-      </w:pPr>
-      <w:r>
-        <w:rPr>
-          <w:rtl w:val="0"/>
-        </w:rPr>
-      </w:r>
-    </w:p>
-    <w:p>
-      <w:pPr>
-        <w:jc w:val="both"/>
-        <w:rPr>
-          <w:i w:val="1"/>
-          <w:sz w:val="24"/>
-          <w:szCs w:val="24"/>
-        </w:rPr>
-      </w:pPr>
-      <w:r>
-        <w:rPr>
-          <w:rtl w:val="0"/>
-        </w:rPr>
-      </w:r>
-    </w:p>
-    <w:p>
-      <w:pPr>
-        <w:jc w:val="both"/>
-        <w:rPr>
-          <w:i w:val="1"/>
-          <w:sz w:val="24"/>
-          <w:szCs w:val="24"/>
-        </w:rPr>
-      </w:pPr>
-      <w:r>
-        <w:rPr>
-          <w:rtl w:val="0"/>
-        </w:rPr>
+      <w:r>
+        <w:rPr>
+          <w:rtl w:val="0"/>
+        </w:rPr>
+      </w:r>
+    </w:p>
+    <w:p>
+      <w:pPr>
+        <w:jc w:val="both"/>
+        <w:rPr>
+          <w:sz w:val="24"/>
+          <w:szCs w:val="24"/>
+        </w:rPr>
+      </w:pPr>
+      <w:r>
+        <w:rPr>
+          <w:sz w:val="24"/>
+          <w:szCs w:val="24"/>
+          <w:rtl w:val="0"/>
+        </w:rPr>
+        <w:t xml:space="preserve">Este requisito no tiene tanto análisis puesto que es más claro.</w:t>
       </w:r>
     </w:p>
     <w:p>
@@ -2434,6 +2767,23 @@
       <w:pPr>
         <w:jc w:val="both"/>
         <w:rPr>
+          <w:sz w:val="24"/>
+          <w:szCs w:val="24"/>
+        </w:rPr>
+      </w:pPr>
+      <w:r>
+        <w:rPr>
+          <w:sz w:val="24"/>
+          <w:szCs w:val="24"/>
+          <w:rtl w:val="0"/>
+        </w:rPr>
+        <w:t xml:space="preserve">Este requisito no tiene tanto análisis puesto que es más claro.</w:t>
+      </w:r>
+    </w:p>
+    <w:p>
+      <w:pPr>
+        <w:jc w:val="both"/>
+        <w:rPr>
           <w:i w:val="1"/>
           <w:sz w:val="24"/>
           <w:szCs w:val="24"/>
@@ -2560,166 +2910,6 @@
     </w:p>
     <w:p>
       <w:pPr>
-        <w:rPr/>
-      </w:pPr>
-      <w:r>
-        <w:rPr>
-          <w:rtl w:val="0"/>
-        </w:rPr>
-      </w:r>
-    </w:p>
-    <w:p>
-      <w:pPr>
-        <w:rPr/>
-      </w:pPr>
-      <w:r>
-        <w:rPr>
-          <w:rtl w:val="0"/>
-        </w:rPr>
-      </w:r>
-    </w:p>
-    <w:p>
-      <w:pPr>
-        <w:rPr/>
-      </w:pPr>
-      <w:r>
-        <w:rPr>
-          <w:rtl w:val="0"/>
-        </w:rPr>
-      </w:r>
-    </w:p>
-    <w:p>
-      <w:pPr>
-        <w:rPr/>
-      </w:pPr>
-      <w:r>
-        <w:rPr>
-          <w:rtl w:val="0"/>
-        </w:rPr>
-      </w:r>
-    </w:p>
-    <w:p>
-      <w:pPr>
-        <w:rPr/>
-      </w:pPr>
-      <w:r>
-        <w:rPr>
-          <w:rtl w:val="0"/>
-        </w:rPr>
-      </w:r>
-    </w:p>
-    <w:p>
-      <w:pPr>
-        <w:rPr/>
-      </w:pPr>
-      <w:r>
-        <w:rPr>
-          <w:rtl w:val="0"/>
-        </w:rPr>
-      </w:r>
-    </w:p>
-    <w:p>
-      <w:pPr>
-        <w:rPr/>
-      </w:pPr>
-      <w:r>
-        <w:rPr>
-          <w:rtl w:val="0"/>
-        </w:rPr>
-      </w:r>
-    </w:p>
-    <w:p>
-      <w:pPr>
-        <w:rPr/>
-      </w:pPr>
-      <w:r>
-        <w:rPr>
-          <w:rtl w:val="0"/>
-        </w:rPr>
-      </w:r>
-    </w:p>
-    <w:p>
-      <w:pPr>
-        <w:rPr/>
-      </w:pPr>
-      <w:r>
-        <w:rPr>
-          <w:rtl w:val="0"/>
-        </w:rPr>
-      </w:r>
-    </w:p>
-    <w:p>
-      <w:pPr>
-        <w:rPr/>
-      </w:pPr>
-      <w:r>
-        <w:rPr>
-          <w:rtl w:val="0"/>
-        </w:rPr>
-      </w:r>
-    </w:p>
-    <w:p>
-      <w:pPr>
-        <w:rPr/>
-      </w:pPr>
-      <w:r>
-        <w:rPr>
-          <w:rtl w:val="0"/>
-        </w:rPr>
-      </w:r>
-    </w:p>
-    <w:p>
-      <w:pPr>
-        <w:rPr/>
-      </w:pPr>
-      <w:r>
-        <w:rPr>
-          <w:rtl w:val="0"/>
-        </w:rPr>
-      </w:r>
-    </w:p>
-    <w:p>
-      <w:pPr>
-        <w:rPr/>
-      </w:pPr>
-      <w:r>
-        <w:rPr>
-          <w:rtl w:val="0"/>
-        </w:rPr>
-      </w:r>
-    </w:p>
-    <w:p>
-      <w:pPr>
-        <w:rPr/>
-      </w:pPr>
-      <w:r>
-        <w:rPr>
-          <w:rtl w:val="0"/>
-        </w:rPr>
-      </w:r>
-    </w:p>
-    <w:p>
-      <w:pPr>
-        <w:rPr/>
-      </w:pPr>
-      <w:r>
-        <w:rPr>
-          <w:rtl w:val="0"/>
-        </w:rPr>
-      </w:r>
-    </w:p>
-    <w:p>
-      <w:pPr>
-        <w:rPr/>
-      </w:pPr>
-      <w:r>
-        <w:rPr>
-          <w:rtl w:val="0"/>
-        </w:rPr>
-      </w:r>
-    </w:p>
-    <w:p>
-      <w:pPr>
         <w:pStyle w:val="Heading2"/>
         <w:jc w:val="both"/>
         <w:rPr>
@@ -2825,7 +3015,50 @@
       <w:pPr>
         <w:jc w:val="both"/>
         <w:rPr>
-          <w:i w:val="1"/>
+          <w:color w:val="6f1f2f"/>
+          <w:sz w:val="24"/>
+          <w:szCs w:val="24"/>
+        </w:rPr>
+      </w:pPr>
+      <w:hyperlink r:id="rId11">
+        <w:r>
+          <w:rPr>
+            <w:color w:val="6f1f2f"/>
+            <w:sz w:val="24"/>
+            <w:szCs w:val="24"/>
+            <w:u w:val="single"/>
+            <w:rtl w:val="0"/>
+          </w:rPr>
+          <w:t xml:space="preserve">Enlace a Foro - Lista de Mensajes</w:t>
+        </w:r>
+      </w:hyperlink>
+      <w:r>
+        <w:rPr>
+          <w:rtl w:val="0"/>
+        </w:rPr>
+      </w:r>
+    </w:p>
+    <w:p>
+      <w:pPr>
+        <w:jc w:val="both"/>
+        <w:rPr>
+          <w:sz w:val="24"/>
+          <w:szCs w:val="24"/>
+        </w:rPr>
+      </w:pPr>
+      <w:r>
+        <w:rPr>
+          <w:sz w:val="24"/>
+          <w:szCs w:val="24"/>
+          <w:rtl w:val="0"/>
+        </w:rPr>
+        <w:t xml:space="preserve">Se usará un atributo “String ” para esta lista de beneficios.</w:t>
+      </w:r>
+    </w:p>
+    <w:p>
+      <w:pPr>
+        <w:jc w:val="both"/>
+        <w:rPr>
           <w:sz w:val="24"/>
           <w:szCs w:val="24"/>
         </w:rPr>
@@ -3103,20 +3336,6 @@
     </w:p>
     <w:p>
       <w:pPr>
-        <w:rPr>
-          <w:b w:val="1"/>
-          <w:sz w:val="48"/>
-          <w:szCs w:val="48"/>
-        </w:rPr>
-      </w:pPr>
-      <w:r>
-        <w:rPr>
-          <w:rtl w:val="0"/>
-        </w:rPr>
-      </w:r>
-    </w:p>
-    <w:p>
-      <w:pPr>
         <w:pStyle w:val="Heading1"/>
         <w:spacing w:after="320" w:before="320" w:line="360" w:lineRule="auto"/>
         <w:rPr/>
@@ -3144,7 +3363,7 @@
           <w:szCs w:val="24"/>
           <w:rtl w:val="0"/>
         </w:rPr>
-        <w:t xml:space="preserve">En conclusión, este documento resalta que la elaboración de este entregable ha sido un proceso compuesto por múltiples tareas. Para llevar a cabo estas tareas de manera efectiva, ha sido necesario dedicar tiempo al estudio del material proporcionado por los profesores, así como comprender a fondo su contenido. La asistencia regular a clases ha sido interesante para clarificar dudas y consolidar las bases para el entregable. Además, la participación en las revisiones periódicas de seguimiento realizadas por los grupos de laboratorio ha contribuido significativamente a la mejora del proyecto, proporcionando oportunidades para recibir criticas constructiva y realizar mejoras continuas en el trabajo. </w:t>
+        <w:t xml:space="preserve">En conclusión, este documento resalta que la elaboración de este entregable ha sido un proceso compuesto por múltiples tareas. Para llevar a cabo estas tareas de manera efectiva, ha sido necesario dedicar tiempo al estudio del material proporcionado por los profesores, así como comprender a fondo su contenido. La asistencia regular a clases ha sido interesante para clarificar dudas y consolidar las bases para el entregable. Además, la participación en las revisiones periódicas de seguimiento realizadas por los grupos de laboratorio ha contribuido significativamente a la mejora del proyecto, proporcionando oportunidades para recibir críticas constructivas y realizar mejoras continuas en el trabajo. </w:t>
       </w:r>
       <w:r>
         <w:rPr>

</xml_diff>

<commit_message>
Añadir documentos finales y modificados
</commit_message>
<xml_diff>
--- a/reports/student4/Entregable2/D02 - Individual Anaylisis Student.docx
+++ b/reports/student4/Entregable2/D02 - Individual Anaylisis Student.docx
@@ -2000,10 +2000,16 @@
     <w:p>
       <w:pPr>
         <w:spacing w:after="320" w:before="320" w:line="360" w:lineRule="auto"/>
-        <w:rPr/>
-      </w:pPr>
-      <w:r>
-        <w:rPr>
+        <w:jc w:val="both"/>
+        <w:rPr>
+          <w:sz w:val="24"/>
+          <w:szCs w:val="24"/>
+        </w:rPr>
+      </w:pPr>
+      <w:r>
+        <w:rPr>
+          <w:sz w:val="24"/>
+          <w:szCs w:val="24"/>
           <w:rtl w:val="0"/>
         </w:rPr>
         <w:t xml:space="preserve">El propósito de este documento es proporcionar detalles sobre los requisitos que deben incluirse en cada entrega del proyecto Acme-SF. Aunque inicialmente estos requisitos parecen simples y comprensibles, es importante tener en cuenta que el cliente podría solicitar cambios que afecten su complejidad. Por lo tanto, es necesario analizar estos requisitos para comprender exactamente lo que se requiere, lo que facilitará la tarea de implementación.</w:t>
@@ -2053,20 +2059,6 @@
         <w:rPr>
           <w:sz w:val="24"/>
           <w:szCs w:val="24"/>
-        </w:rPr>
-      </w:pPr>
-      <w:r>
-        <w:rPr>
-          <w:rtl w:val="0"/>
-        </w:rPr>
-      </w:r>
-    </w:p>
-    <w:p>
-      <w:pPr>
-        <w:rPr>
-          <w:b w:val="1"/>
-          <w:sz w:val="48"/>
-          <w:szCs w:val="48"/>
         </w:rPr>
       </w:pPr>
       <w:r>
@@ -2486,48 +2478,6 @@
       <w:pPr>
         <w:jc w:val="both"/>
         <w:rPr>
-          <w:sz w:val="24"/>
-          <w:szCs w:val="24"/>
-        </w:rPr>
-      </w:pPr>
-      <w:r>
-        <w:rPr>
-          <w:rtl w:val="0"/>
-        </w:rPr>
-      </w:r>
-    </w:p>
-    <w:p>
-      <w:pPr>
-        <w:rPr>
-          <w:i w:val="1"/>
-          <w:sz w:val="24"/>
-          <w:szCs w:val="24"/>
-        </w:rPr>
-      </w:pPr>
-      <w:r>
-        <w:rPr>
-          <w:rtl w:val="0"/>
-        </w:rPr>
-      </w:r>
-    </w:p>
-    <w:p>
-      <w:pPr>
-        <w:rPr>
-          <w:i w:val="1"/>
-          <w:sz w:val="24"/>
-          <w:szCs w:val="24"/>
-        </w:rPr>
-      </w:pPr>
-      <w:r>
-        <w:rPr>
-          <w:rtl w:val="0"/>
-        </w:rPr>
-      </w:r>
-    </w:p>
-    <w:p>
-      <w:pPr>
-        <w:rPr>
-          <w:i w:val="1"/>
           <w:sz w:val="24"/>
           <w:szCs w:val="24"/>
         </w:rPr>

</xml_diff>